<commit_message>
remoção do arquivo temporário
</commit_message>
<xml_diff>
--- a/AnaliseProjeto/Documento de Arquitetura/Guia de Análise e Projeto.docx
+++ b/AnaliseProjeto/Documento de Arquitetura/Guia de Análise e Projeto.docx
@@ -553,6 +553,8 @@
       <w:r>
         <w:rPr>
           <w:rFonts w:ascii="Times New Roman" w:hAnsi="Times New Roman" w:eastAsia="Times New Roman" w:cs="Times New Roman"/>
+          <w:sz w:val="26"/>
+          <w:szCs w:val="26"/>
         </w:rPr>
         <w:t>Introdução</w:t>
       </w:r>
@@ -616,8 +618,31 @@
       <w:r>
         <w:rPr>
           <w:rFonts w:ascii="Times New Roman" w:hAnsi="Times New Roman" w:eastAsia="Times New Roman" w:cs="Times New Roman"/>
+          <w:sz w:val="26"/>
+          <w:szCs w:val="26"/>
         </w:rPr>
         <w:t>Mapeamento</w:t>
+      </w:r>
+    </w:p>
+    <w:p>
+      <w:pPr>
+        <w:pStyle w:val="3"/>
+        <w:ind w:left="0" w:leftChars="0" w:firstLine="720" w:firstLineChars="0"/>
+        <w:rPr>
+          <w:rFonts w:ascii="Times New Roman" w:hAnsi="Times New Roman" w:eastAsia="Times New Roman" w:cs="Times New Roman"/>
+          <w:sz w:val="24"/>
+          <w:szCs w:val="24"/>
+        </w:rPr>
+      </w:pPr>
+      <w:bookmarkStart w:id="3" w:name="_3znysh7" w:colFirst="0" w:colLast="0"/>
+      <w:bookmarkEnd w:id="3"/>
+      <w:r>
+        <w:rPr>
+          <w:rFonts w:ascii="Times New Roman" w:hAnsi="Times New Roman" w:eastAsia="Times New Roman" w:cs="Times New Roman"/>
+          <w:sz w:val="24"/>
+          <w:szCs w:val="24"/>
+        </w:rPr>
+        <w:t>Classe de fronteira</w:t>
       </w:r>
     </w:p>
     <w:p>
@@ -638,7 +663,7 @@
           <w:right w:val="none" w:color="auto" w:sz="0" w:space="0"/>
           <w:between w:val="none" w:color="auto" w:sz="0" w:space="0"/>
         </w:pBdr>
-        <w:ind w:left="720"/>
+        <w:ind w:left="1200" w:leftChars="0" w:firstLine="0" w:firstLineChars="0"/>
         <w:jc w:val="both"/>
         <w:rPr>
           <w:color w:val="000000"/>
@@ -646,71 +671,6 @@
           <w:szCs w:val="24"/>
         </w:rPr>
       </w:pPr>
-    </w:p>
-    <w:p>
-      <w:pPr>
-        <w:pStyle w:val="3"/>
-        <w:rPr>
-          <w:rFonts w:ascii="Times New Roman" w:hAnsi="Times New Roman" w:eastAsia="Times New Roman" w:cs="Times New Roman"/>
-          <w:sz w:val="24"/>
-          <w:szCs w:val="24"/>
-        </w:rPr>
-      </w:pPr>
-      <w:bookmarkStart w:id="3" w:name="_3znysh7" w:colFirst="0" w:colLast="0"/>
-      <w:bookmarkEnd w:id="3"/>
-      <w:r>
-        <w:rPr>
-          <w:rFonts w:ascii="Times New Roman" w:hAnsi="Times New Roman" w:eastAsia="Times New Roman" w:cs="Times New Roman"/>
-          <w:sz w:val="24"/>
-          <w:szCs w:val="24"/>
-        </w:rPr>
-        <w:t>Classe de fronteir</w:t>
-      </w:r>
-      <w:bookmarkStart w:id="6" w:name="_GoBack"/>
-      <w:bookmarkEnd w:id="6"/>
-      <w:r>
-        <w:rPr>
-          <w:rFonts w:ascii="Times New Roman" w:hAnsi="Times New Roman" w:eastAsia="Times New Roman" w:cs="Times New Roman"/>
-          <w:sz w:val="24"/>
-          <w:szCs w:val="24"/>
-        </w:rPr>
-        <w:t>a</w:t>
-      </w:r>
-    </w:p>
-    <w:p>
-      <w:pPr>
-        <w:rPr>
-          <w:sz w:val="24"/>
-          <w:szCs w:val="24"/>
-        </w:rPr>
-      </w:pPr>
-    </w:p>
-    <w:p>
-      <w:pPr>
-        <w:rPr>
-          <w:sz w:val="24"/>
-          <w:szCs w:val="24"/>
-        </w:rPr>
-      </w:pPr>
-    </w:p>
-    <w:p>
-      <w:pPr>
-        <w:widowControl/>
-        <w:pBdr>
-          <w:top w:val="none" w:color="auto" w:sz="0" w:space="0"/>
-          <w:left w:val="none" w:color="auto" w:sz="0" w:space="0"/>
-          <w:bottom w:val="none" w:color="auto" w:sz="0" w:space="0"/>
-          <w:right w:val="none" w:color="auto" w:sz="0" w:space="0"/>
-          <w:between w:val="none" w:color="auto" w:sz="0" w:space="0"/>
-        </w:pBdr>
-        <w:ind w:left="720"/>
-        <w:jc w:val="both"/>
-        <w:rPr>
-          <w:color w:val="000000"/>
-          <w:sz w:val="24"/>
-          <w:szCs w:val="24"/>
-        </w:rPr>
-      </w:pPr>
       <w:r>
         <w:rPr>
           <w:color w:val="000000"/>
@@ -719,46 +679,8 @@
         </w:rPr>
         <w:t>Para cada classe de fronteira encontrada é criado um pacote dentro do pacote Gerenciador nomeado de acordo com o nome da classe de fronteira eliminando a parte “TelaGerenciar”, caso exista. Dentro desse pacote é chamada uma classe Controladora.</w:t>
       </w:r>
-    </w:p>
-    <w:p>
-      <w:pPr>
-        <w:widowControl/>
-        <w:pBdr>
-          <w:top w:val="none" w:color="auto" w:sz="0" w:space="0"/>
-          <w:left w:val="none" w:color="auto" w:sz="0" w:space="0"/>
-          <w:bottom w:val="none" w:color="auto" w:sz="0" w:space="0"/>
-          <w:right w:val="none" w:color="auto" w:sz="0" w:space="0"/>
-          <w:between w:val="none" w:color="auto" w:sz="0" w:space="0"/>
-        </w:pBdr>
-        <w:ind w:left="720"/>
-        <w:jc w:val="both"/>
-        <w:rPr>
-          <w:color w:val="000000"/>
-          <w:sz w:val="24"/>
-          <w:szCs w:val="24"/>
-        </w:rPr>
-      </w:pPr>
       <w:bookmarkStart w:id="4" w:name="_2et92p0" w:colFirst="0" w:colLast="0"/>
       <w:bookmarkEnd w:id="4"/>
-    </w:p>
-    <w:p>
-      <w:pPr>
-        <w:widowControl/>
-        <w:pBdr>
-          <w:top w:val="none" w:color="auto" w:sz="0" w:space="0"/>
-          <w:left w:val="none" w:color="auto" w:sz="0" w:space="0"/>
-          <w:bottom w:val="none" w:color="auto" w:sz="0" w:space="0"/>
-          <w:right w:val="none" w:color="auto" w:sz="0" w:space="0"/>
-          <w:between w:val="none" w:color="auto" w:sz="0" w:space="0"/>
-        </w:pBdr>
-        <w:ind w:left="720"/>
-        <w:jc w:val="both"/>
-        <w:rPr>
-          <w:color w:val="000000"/>
-          <w:sz w:val="24"/>
-          <w:szCs w:val="24"/>
-        </w:rPr>
-      </w:pPr>
     </w:p>
     <w:p>
       <w:pPr>
@@ -863,28 +785,31 @@
     </w:p>
     <w:p>
       <w:pPr>
+        <w:ind w:firstLine="720" w:firstLineChars="0"/>
         <w:rPr>
           <w:b/>
           <w:sz w:val="24"/>
           <w:szCs w:val="24"/>
         </w:rPr>
       </w:pPr>
-      <w:r>
+    </w:p>
+    <w:p>
+      <w:pPr>
+        <w:ind w:firstLine="720" w:firstLineChars="0"/>
         <w:rPr>
           <w:b/>
           <w:sz w:val="24"/>
           <w:szCs w:val="24"/>
         </w:rPr>
+      </w:pPr>
+      <w:r>
+        <w:rPr>
+          <w:b/>
+          <w:sz w:val="24"/>
+          <w:szCs w:val="24"/>
+        </w:rPr>
         <w:t>Classes de controle</w:t>
       </w:r>
-    </w:p>
-    <w:p>
-      <w:pPr>
-        <w:rPr>
-          <w:sz w:val="24"/>
-          <w:szCs w:val="24"/>
-        </w:rPr>
-      </w:pPr>
     </w:p>
     <w:p>
       <w:pPr>
@@ -904,7 +829,7 @@
           <w:right w:val="none" w:color="auto" w:sz="0" w:space="0"/>
           <w:between w:val="none" w:color="auto" w:sz="0" w:space="0"/>
         </w:pBdr>
-        <w:ind w:left="720"/>
+        <w:ind w:left="1200" w:leftChars="600" w:firstLine="0" w:firstLineChars="0"/>
         <w:jc w:val="both"/>
         <w:rPr>
           <w:color w:val="000000"/>
@@ -918,7 +843,43 @@
           <w:sz w:val="24"/>
           <w:szCs w:val="24"/>
         </w:rPr>
-        <w:t>Para cada classe do tipo controle encontrada é criada uma classe no formato “.cs”,  nomeado de acordo com o nome da classe de controle eliminando estereótipo. Adiciona-se o nome “Gerenciador” no início do nome da classe. A classe é armazenada no pacote Negócio.  A Figura 2 apresenta um exemplo desse mapeamento.</w:t>
+        <w:t>Para cada classe do tipo controle encontrada é criada uma classe no formato “.cs”,  nomeado de acordo com o nome da classe de controle eliminando estereótipo.</w:t>
+      </w:r>
+      <w:r>
+        <w:rPr>
+          <w:rFonts w:hint="default"/>
+          <w:color w:val="000000"/>
+          <w:sz w:val="24"/>
+          <w:szCs w:val="24"/>
+          <w:lang w:val="pt-BR"/>
+        </w:rPr>
+        <w:t xml:space="preserve"> </w:t>
+      </w:r>
+      <w:r>
+        <w:rPr>
+          <w:color w:val="000000"/>
+          <w:sz w:val="24"/>
+          <w:szCs w:val="24"/>
+        </w:rPr>
+        <w:t>Adiciona-se o nome “Gerenciador” no início do nome da classe. A classe é armazenada no pacote Negócio.</w:t>
+      </w:r>
+      <w:r>
+        <w:rPr>
+          <w:rFonts w:hint="default"/>
+          <w:color w:val="000000"/>
+          <w:sz w:val="24"/>
+          <w:szCs w:val="24"/>
+          <w:lang w:val="pt-BR"/>
+        </w:rPr>
+        <w:t xml:space="preserve"> </w:t>
+      </w:r>
+      <w:r>
+        <w:rPr>
+          <w:color w:val="000000"/>
+          <w:sz w:val="24"/>
+          <w:szCs w:val="24"/>
+        </w:rPr>
+        <w:t>A Figura 2 apresenta um exemplo desse mapeamento.</w:t>
       </w:r>
       <w:r>
         <w:rPr>
@@ -1020,6 +981,7 @@
     </w:p>
     <w:p>
       <w:pPr>
+        <w:ind w:firstLine="720" w:firstLineChars="0"/>
         <w:rPr>
           <w:b/>
           <w:sz w:val="24"/>
@@ -1034,15 +996,6 @@
         </w:rPr>
         <w:t>Classes de controle e do tipo Entity</w:t>
       </w:r>
-    </w:p>
-    <w:p>
-      <w:pPr>
-        <w:rPr>
-          <w:b/>
-          <w:sz w:val="24"/>
-          <w:szCs w:val="24"/>
-        </w:rPr>
-      </w:pPr>
     </w:p>
     <w:p>
       <w:pPr>
@@ -1062,7 +1015,11 @@
           <w:right w:val="none" w:color="auto" w:sz="0" w:space="0"/>
           <w:between w:val="none" w:color="auto" w:sz="0" w:space="0"/>
         </w:pBdr>
-        <w:ind w:left="720"/>
+        <w:tabs>
+          <w:tab w:val="left" w:pos="800"/>
+          <w:tab w:val="left" w:pos="1200"/>
+        </w:tabs>
+        <w:ind w:left="1200" w:leftChars="600" w:firstLine="0" w:firstLineChars="0"/>
         <w:jc w:val="both"/>
         <w:rPr>
           <w:color w:val="000000"/>
@@ -1207,6 +1164,7 @@
     </w:p>
     <w:p>
       <w:pPr>
+        <w:ind w:firstLine="720" w:firstLineChars="0"/>
         <w:rPr>
           <w:b/>
           <w:sz w:val="24"/>
@@ -1229,6 +1187,33 @@
           <w:szCs w:val="24"/>
         </w:rPr>
       </w:pPr>
+    </w:p>
+    <w:p>
+      <w:pPr>
+        <w:widowControl/>
+        <w:pBdr>
+          <w:top w:val="none" w:color="auto" w:sz="0" w:space="0"/>
+          <w:left w:val="none" w:color="auto" w:sz="0" w:space="0"/>
+          <w:bottom w:val="none" w:color="auto" w:sz="0" w:space="0"/>
+          <w:right w:val="none" w:color="auto" w:sz="0" w:space="0"/>
+          <w:between w:val="none" w:color="auto" w:sz="0" w:space="0"/>
+        </w:pBdr>
+        <w:ind w:left="1200" w:leftChars="0" w:firstLine="0" w:firstLineChars="0"/>
+        <w:jc w:val="both"/>
+        <w:rPr>
+          <w:color w:val="000000"/>
+          <w:sz w:val="24"/>
+          <w:szCs w:val="24"/>
+        </w:rPr>
+      </w:pPr>
+      <w:r>
+        <w:rPr>
+          <w:color w:val="000000"/>
+          <w:sz w:val="24"/>
+          <w:szCs w:val="24"/>
+        </w:rPr>
+        <w:t>Para cada classe do tipo EntityCollection encontrada é criada uma classe no formato “.cs”, dentro do pacote Dados. Ela é nomeada de acordo com o nome da classe de análise eliminando a parte “Persistência”, caso exista, e acrescentando “Repositorio” no início do nome. A Figura 4 apresenta um exemplo desse mapeamento.</w:t>
+      </w:r>
     </w:p>
     <w:p>
       <w:pPr>
@@ -1248,14 +1233,6 @@
           <w:szCs w:val="24"/>
         </w:rPr>
       </w:pPr>
-      <w:r>
-        <w:rPr>
-          <w:color w:val="000000"/>
-          <w:sz w:val="24"/>
-          <w:szCs w:val="24"/>
-        </w:rPr>
-        <w:t>Para cada classe do tipo EntityCollection encontrada é criada uma classe no formato “.cs”, dentro do pacote Dados. Ela é nomeada de acordo com o nome da classe de análise eliminando a parte “Persistência”, caso exista, e acrescentando “Repositorio” no início do nome. A Figura 4 apresenta um exemplo desse mapeamento.</w:t>
-      </w:r>
     </w:p>
     <w:p>
       <w:pPr>
@@ -1268,25 +1245,6 @@
           <w:between w:val="none" w:color="auto" w:sz="0" w:space="0"/>
         </w:pBdr>
         <w:ind w:left="720"/>
-        <w:jc w:val="both"/>
-        <w:rPr>
-          <w:color w:val="000000"/>
-          <w:sz w:val="24"/>
-          <w:szCs w:val="24"/>
-        </w:rPr>
-      </w:pPr>
-    </w:p>
-    <w:p>
-      <w:pPr>
-        <w:widowControl/>
-        <w:pBdr>
-          <w:top w:val="none" w:color="auto" w:sz="0" w:space="0"/>
-          <w:left w:val="none" w:color="auto" w:sz="0" w:space="0"/>
-          <w:bottom w:val="none" w:color="auto" w:sz="0" w:space="0"/>
-          <w:right w:val="none" w:color="auto" w:sz="0" w:space="0"/>
-          <w:between w:val="none" w:color="auto" w:sz="0" w:space="0"/>
-        </w:pBdr>
-        <w:ind w:left="720"/>
         <w:rPr>
           <w:color w:val="000000"/>
           <w:sz w:val="24"/>
@@ -1296,8 +1254,8 @@
       <w:r>
         <w:drawing>
           <wp:inline distT="0" distB="0" distL="0" distR="0">
-            <wp:extent cx="5943600" cy="2586990"/>
-            <wp:effectExtent l="0" t="0" r="0" b="3810"/>
+            <wp:extent cx="5943600" cy="1532255"/>
+            <wp:effectExtent l="0" t="0" r="0" b="10795"/>
             <wp:docPr id="8" name="Imagem 8"/>
             <wp:cNvGraphicFramePr>
               <a:graphicFrameLocks xmlns:a="http://schemas.openxmlformats.org/drawingml/2006/main" noChangeAspect="1"/>
@@ -1319,7 +1277,7 @@
                         </a:ext>
                       </a:extLst>
                     </a:blip>
-                    <a:srcRect/>
+                    <a:srcRect t="20938" b="19833"/>
                     <a:stretch>
                       <a:fillRect/>
                     </a:stretch>
@@ -1327,7 +1285,7 @@
                   <pic:spPr>
                     <a:xfrm>
                       <a:off x="0" y="0"/>
-                      <a:ext cx="5943600" cy="2586990"/>
+                      <a:ext cx="5943600" cy="1532255"/>
                     </a:xfrm>
                     <a:prstGeom prst="rect">
                       <a:avLst/>
@@ -1385,6 +1343,8 @@
           <w:szCs w:val="24"/>
         </w:rPr>
       </w:pPr>
+      <w:bookmarkStart w:id="6" w:name="_GoBack"/>
+      <w:bookmarkEnd w:id="6"/>
     </w:p>
     <w:sectPr>
       <w:headerReference r:id="rId4" w:type="default"/>
@@ -1416,7 +1376,7 @@
   </w:p>
   <w:tbl>
     <w:tblPr>
-      <w:tblStyle w:val="14"/>
+      <w:tblStyle w:val="15"/>
       <w:tblW w:w="9486" w:type="dxa"/>
       <w:tblInd w:w="0" w:type="dxa"/>
       <w:tblBorders>
@@ -1681,7 +1641,7 @@
   </w:p>
   <w:tbl>
     <w:tblPr>
-      <w:tblStyle w:val="13"/>
+      <w:tblStyle w:val="14"/>
       <w:tblW w:w="9558" w:type="dxa"/>
       <w:tblInd w:w="0" w:type="dxa"/>
       <w:tblBorders>
@@ -1971,7 +1931,7 @@
     <w:lsdException w:uiPriority="99" w:name="HTML Sample"/>
     <w:lsdException w:uiPriority="99" w:name="HTML Typewriter"/>
     <w:lsdException w:uiPriority="99" w:name="HTML Variable"/>
-    <w:lsdException w:uiPriority="99" w:name="Normal Table"/>
+    <w:lsdException w:qFormat="1" w:uiPriority="99" w:name="Normal Table"/>
     <w:lsdException w:uiPriority="99" w:name="annotation subject"/>
     <w:lsdException w:uiPriority="99" w:name="Table Simple 1"/>
     <w:lsdException w:uiPriority="99" w:name="Table Simple 2"/>
@@ -2153,6 +2113,7 @@
     <w:name w:val="Normal Table"/>
     <w:semiHidden/>
     <w:unhideWhenUsed/>
+    <w:qFormat/>
     <w:uiPriority w:val="99"/>
     <w:tblPr>
       <w:tblCellMar>
@@ -2180,6 +2141,19 @@
     </w:rPr>
   </w:style>
   <w:style w:type="paragraph" w:styleId="11">
+    <w:name w:val="footer"/>
+    <w:basedOn w:val="1"/>
+    <w:semiHidden/>
+    <w:unhideWhenUsed/>
+    <w:uiPriority w:val="99"/>
+    <w:pPr>
+      <w:tabs>
+        <w:tab w:val="center" w:pos="4252"/>
+        <w:tab w:val="right" w:pos="8504"/>
+      </w:tabs>
+    </w:pPr>
+  </w:style>
+  <w:style w:type="paragraph" w:styleId="12">
     <w:name w:val="Subtitle"/>
     <w:basedOn w:val="1"/>
     <w:next w:val="1"/>
@@ -2196,7 +2170,7 @@
       <w:szCs w:val="36"/>
     </w:rPr>
   </w:style>
-  <w:style w:type="table" w:customStyle="1" w:styleId="12">
+  <w:style w:type="table" w:customStyle="1" w:styleId="13">
     <w:name w:val="Table Normal"/>
     <w:uiPriority w:val="0"/>
     <w:tblPr>
@@ -2208,9 +2182,10 @@
       </w:tblCellMar>
     </w:tblPr>
   </w:style>
-  <w:style w:type="table" w:customStyle="1" w:styleId="13">
+  <w:style w:type="table" w:customStyle="1" w:styleId="14">
     <w:name w:val="_Style 12"/>
-    <w:basedOn w:val="12"/>
+    <w:basedOn w:val="13"/>
+    <w:qFormat/>
     <w:uiPriority w:val="0"/>
     <w:tblPr>
       <w:tblCellMar>
@@ -2221,9 +2196,10 @@
       </w:tblCellMar>
     </w:tblPr>
   </w:style>
-  <w:style w:type="table" w:customStyle="1" w:styleId="14">
+  <w:style w:type="table" w:customStyle="1" w:styleId="15">
     <w:name w:val="_Style 13"/>
-    <w:basedOn w:val="12"/>
+    <w:basedOn w:val="13"/>
+    <w:qFormat/>
     <w:uiPriority w:val="0"/>
     <w:tblPr>
       <w:tblCellMar>

</xml_diff>